<commit_message>
diversas correções em arquivos
</commit_message>
<xml_diff>
--- a/docs/briefing-v0.2.0.1.docx
+++ b/docs/briefing-v0.2.0.1.docx
@@ -1730,6 +1730,42 @@
       </w:pPr>
       <w:r>
         <w:t xml:space="preserve">State (1.6 cm), Direction (1.0 cm), Action (1.0 cm), Function (3.4 cm), Effect / Nuance (5.8 cm), Dash34 (1.4 cm), Train (1.4 cm).</w:t>
+      </w:r>
+    </w:p>
+    <w:p>
+      <w:pPr>
+        <w:pStyle w:val="Compact"/>
+        <w:numPr>
+          <w:ilvl w:val="0"/>
+          <w:numId w:val="1030"/>
+        </w:numPr>
+      </w:pPr>
+      <w:r>
+        <w:t xml:space="preserve">Header structure: First-page header, then</w:t>
+      </w:r>
+      <w:r>
+        <w:t xml:space="preserve"> </w:t>
+      </w:r>
+      <w:r>
+        <w:rPr>
+          <w:rStyle w:val="VerbatimChar"/>
+        </w:rPr>
+        <w:t xml:space="preserve">\endfirsthead</w:t>
+      </w:r>
+      <w:r>
+        <w:t xml:space="preserve">; subsequent-pages header (identical), then</w:t>
+      </w:r>
+      <w:r>
+        <w:t xml:space="preserve"> </w:t>
+      </w:r>
+      <w:r>
+        <w:rPr>
+          <w:rStyle w:val="VerbatimChar"/>
+        </w:rPr>
+        <w:t xml:space="preserve">\endhead</w:t>
+      </w:r>
+      <w:r>
+        <w:t xml:space="preserve">. This order ensures correct table numbering across page breaks (see Section 11.5)</w:t>
       </w:r>
     </w:p>
     <w:p>
@@ -9545,6 +9581,1098 @@
           <w:b/>
           <w:bCs/>
         </w:rPr>
+        <w:t xml:space="preserve">Header Order (LOCKED):</w:t>
+      </w:r>
+    </w:p>
+    <w:p>
+      <w:pPr>
+        <w:pStyle w:val="BodyText"/>
+      </w:pPr>
+      <w:r>
+        <w:t xml:space="preserve">The</w:t>
+      </w:r>
+      <w:r>
+        <w:t xml:space="preserve"> </w:t>
+      </w:r>
+      <w:r>
+        <w:rPr>
+          <w:rStyle w:val="VerbatimChar"/>
+        </w:rPr>
+        <w:t xml:space="preserve">hotastable</w:t>
+      </w:r>
+      <w:r>
+        <w:t xml:space="preserve"> </w:t>
+      </w:r>
+      <w:r>
+        <w:t xml:space="preserve">environment MUST follow this exact sequence for header and footer management. This order is mandated by official</w:t>
+      </w:r>
+      <w:r>
+        <w:t xml:space="preserve"> </w:t>
+      </w:r>
+      <w:r>
+        <w:rPr>
+          <w:rStyle w:val="VerbatimChar"/>
+        </w:rPr>
+        <w:t xml:space="preserve">longtable</w:t>
+      </w:r>
+      <w:r>
+        <w:t xml:space="preserve"> </w:t>
+      </w:r>
+      <w:r>
+        <w:t xml:space="preserve">documentation and ensures correct table numbering and page break behavior.</w:t>
+      </w:r>
+    </w:p>
+    <w:p>
+      <w:pPr>
+        <w:pStyle w:val="BodyText"/>
+      </w:pPr>
+      <w:r>
+        <w:t xml:space="preserve">The</w:t>
+      </w:r>
+      <w:r>
+        <w:t xml:space="preserve"> </w:t>
+      </w:r>
+      <w:r>
+        <w:rPr>
+          <w:b/>
+          <w:bCs/>
+        </w:rPr>
+        <w:t xml:space="preserve">correct sequence</w:t>
+      </w:r>
+      <w:r>
+        <w:t xml:space="preserve"> </w:t>
+      </w:r>
+      <w:r>
+        <w:t xml:space="preserve">is:</w:t>
+      </w:r>
+    </w:p>
+    <w:p>
+      <w:pPr>
+        <w:pStyle w:val="SourceCode"/>
+      </w:pPr>
+      <w:r>
+        <w:rPr>
+          <w:rStyle w:val="KeywordTok"/>
+        </w:rPr>
+        <w:t xml:space="preserve">\begin</w:t>
+      </w:r>
+      <w:r>
+        <w:rPr>
+          <w:rStyle w:val="NormalTok"/>
+        </w:rPr>
+        <w:t xml:space="preserve">{</w:t>
+      </w:r>
+      <w:r>
+        <w:rPr>
+          <w:rStyle w:val="ExtensionTok"/>
+        </w:rPr>
+        <w:t xml:space="preserve">longtable</w:t>
+      </w:r>
+      <w:r>
+        <w:rPr>
+          <w:rStyle w:val="NormalTok"/>
+        </w:rPr>
+        <w:t xml:space="preserve">}{L{1.6cm} L{1.0cm} L{1.0cm} L{3.4cm} L{5.8cm} L{1.4cm} L{1.4cm}}</w:t>
+      </w:r>
+      <w:r>
+        <w:br/>
+      </w:r>
+      <w:r>
+        <w:rPr>
+          <w:rStyle w:val="FunctionTok"/>
+        </w:rPr>
+        <w:t xml:space="preserve">\caption</w:t>
+      </w:r>
+      <w:r>
+        <w:rPr>
+          <w:rStyle w:val="NormalTok"/>
+        </w:rPr>
+        <w:t xml:space="preserve">{#1}</w:t>
+      </w:r>
+      <w:r>
+        <w:rPr>
+          <w:rStyle w:val="FunctionTok"/>
+        </w:rPr>
+        <w:t xml:space="preserve">\\</w:t>
+      </w:r>
+      <w:r>
+        <w:br/>
+      </w:r>
+      <w:r>
+        <w:rPr>
+          <w:rStyle w:val="CommentTok"/>
+        </w:rPr>
+        <w:t xml:space="preserve">%</w:t>
+      </w:r>
+      <w:r>
+        <w:br/>
+      </w:r>
+      <w:r>
+        <w:rPr>
+          <w:rStyle w:val="FunctionTok"/>
+        </w:rPr>
+        <w:t xml:space="preserve">\rowcolor</w:t>
+      </w:r>
+      <w:r>
+        <w:rPr>
+          <w:rStyle w:val="NormalTok"/>
+        </w:rPr>
+        <w:t xml:space="preserve">{headerblue}</w:t>
+      </w:r>
+      <w:r>
+        <w:br/>
+      </w:r>
+      <w:r>
+        <w:rPr>
+          <w:rStyle w:val="FunctionTok"/>
+        </w:rPr>
+        <w:t xml:space="preserve">\textbf</w:t>
+      </w:r>
+      <w:r>
+        <w:rPr>
+          <w:rStyle w:val="NormalTok"/>
+        </w:rPr>
+        <w:t xml:space="preserve">{</w:t>
+      </w:r>
+      <w:r>
+        <w:rPr>
+          <w:rStyle w:val="FunctionTok"/>
+        </w:rPr>
+        <w:t xml:space="preserve">\color</w:t>
+      </w:r>
+      <w:r>
+        <w:rPr>
+          <w:rStyle w:val="NormalTok"/>
+        </w:rPr>
+        <w:t xml:space="preserve">{white}State} </w:t>
+      </w:r>
+      <w:r>
+        <w:rPr>
+          <w:rStyle w:val="OperatorTok"/>
+        </w:rPr>
+        <w:t xml:space="preserve">&amp;</w:t>
+      </w:r>
+      <w:r>
+        <w:br/>
+      </w:r>
+      <w:r>
+        <w:rPr>
+          <w:rStyle w:val="FunctionTok"/>
+        </w:rPr>
+        <w:t xml:space="preserve">\textbf</w:t>
+      </w:r>
+      <w:r>
+        <w:rPr>
+          <w:rStyle w:val="NormalTok"/>
+        </w:rPr>
+        <w:t xml:space="preserve">{</w:t>
+      </w:r>
+      <w:r>
+        <w:rPr>
+          <w:rStyle w:val="FunctionTok"/>
+        </w:rPr>
+        <w:t xml:space="preserve">\color</w:t>
+      </w:r>
+      <w:r>
+        <w:rPr>
+          <w:rStyle w:val="NormalTok"/>
+        </w:rPr>
+        <w:t xml:space="preserve">{white}Dir} </w:t>
+      </w:r>
+      <w:r>
+        <w:rPr>
+          <w:rStyle w:val="OperatorTok"/>
+        </w:rPr>
+        <w:t xml:space="preserve">&amp;</w:t>
+      </w:r>
+      <w:r>
+        <w:br/>
+      </w:r>
+      <w:r>
+        <w:rPr>
+          <w:rStyle w:val="FunctionTok"/>
+        </w:rPr>
+        <w:t xml:space="preserve">\textbf</w:t>
+      </w:r>
+      <w:r>
+        <w:rPr>
+          <w:rStyle w:val="NormalTok"/>
+        </w:rPr>
+        <w:t xml:space="preserve">{</w:t>
+      </w:r>
+      <w:r>
+        <w:rPr>
+          <w:rStyle w:val="FunctionTok"/>
+        </w:rPr>
+        <w:t xml:space="preserve">\color</w:t>
+      </w:r>
+      <w:r>
+        <w:rPr>
+          <w:rStyle w:val="NormalTok"/>
+        </w:rPr>
+        <w:t xml:space="preserve">{white}Act} </w:t>
+      </w:r>
+      <w:r>
+        <w:rPr>
+          <w:rStyle w:val="OperatorTok"/>
+        </w:rPr>
+        <w:t xml:space="preserve">&amp;</w:t>
+      </w:r>
+      <w:r>
+        <w:br/>
+      </w:r>
+      <w:r>
+        <w:rPr>
+          <w:rStyle w:val="FunctionTok"/>
+        </w:rPr>
+        <w:t xml:space="preserve">\textbf</w:t>
+      </w:r>
+      <w:r>
+        <w:rPr>
+          <w:rStyle w:val="NormalTok"/>
+        </w:rPr>
+        <w:t xml:space="preserve">{</w:t>
+      </w:r>
+      <w:r>
+        <w:rPr>
+          <w:rStyle w:val="FunctionTok"/>
+        </w:rPr>
+        <w:t xml:space="preserve">\color</w:t>
+      </w:r>
+      <w:r>
+        <w:rPr>
+          <w:rStyle w:val="NormalTok"/>
+        </w:rPr>
+        <w:t xml:space="preserve">{white}Function} </w:t>
+      </w:r>
+      <w:r>
+        <w:rPr>
+          <w:rStyle w:val="OperatorTok"/>
+        </w:rPr>
+        <w:t xml:space="preserve">&amp;</w:t>
+      </w:r>
+      <w:r>
+        <w:br/>
+      </w:r>
+      <w:r>
+        <w:rPr>
+          <w:rStyle w:val="FunctionTok"/>
+        </w:rPr>
+        <w:t xml:space="preserve">\textbf</w:t>
+      </w:r>
+      <w:r>
+        <w:rPr>
+          <w:rStyle w:val="NormalTok"/>
+        </w:rPr>
+        <w:t xml:space="preserve">{</w:t>
+      </w:r>
+      <w:r>
+        <w:rPr>
+          <w:rStyle w:val="FunctionTok"/>
+        </w:rPr>
+        <w:t xml:space="preserve">\color</w:t>
+      </w:r>
+      <w:r>
+        <w:rPr>
+          <w:rStyle w:val="NormalTok"/>
+        </w:rPr>
+        <w:t xml:space="preserve">{white}Effect / Nuance} </w:t>
+      </w:r>
+      <w:r>
+        <w:rPr>
+          <w:rStyle w:val="OperatorTok"/>
+        </w:rPr>
+        <w:t xml:space="preserve">&amp;</w:t>
+      </w:r>
+      <w:r>
+        <w:br/>
+      </w:r>
+      <w:r>
+        <w:rPr>
+          <w:rStyle w:val="FunctionTok"/>
+        </w:rPr>
+        <w:t xml:space="preserve">\textbf</w:t>
+      </w:r>
+      <w:r>
+        <w:rPr>
+          <w:rStyle w:val="NormalTok"/>
+        </w:rPr>
+        <w:t xml:space="preserve">{</w:t>
+      </w:r>
+      <w:r>
+        <w:rPr>
+          <w:rStyle w:val="FunctionTok"/>
+        </w:rPr>
+        <w:t xml:space="preserve">\color</w:t>
+      </w:r>
+      <w:r>
+        <w:rPr>
+          <w:rStyle w:val="NormalTok"/>
+        </w:rPr>
+        <w:t xml:space="preserve">{white}Dash34} </w:t>
+      </w:r>
+      <w:r>
+        <w:rPr>
+          <w:rStyle w:val="OperatorTok"/>
+        </w:rPr>
+        <w:t xml:space="preserve">&amp;</w:t>
+      </w:r>
+      <w:r>
+        <w:br/>
+      </w:r>
+      <w:r>
+        <w:rPr>
+          <w:rStyle w:val="FunctionTok"/>
+        </w:rPr>
+        <w:t xml:space="preserve">\textbf</w:t>
+      </w:r>
+      <w:r>
+        <w:rPr>
+          <w:rStyle w:val="NormalTok"/>
+        </w:rPr>
+        <w:t xml:space="preserve">{</w:t>
+      </w:r>
+      <w:r>
+        <w:rPr>
+          <w:rStyle w:val="FunctionTok"/>
+        </w:rPr>
+        <w:t xml:space="preserve">\color</w:t>
+      </w:r>
+      <w:r>
+        <w:rPr>
+          <w:rStyle w:val="NormalTok"/>
+        </w:rPr>
+        <w:t xml:space="preserve">{white}Train} </w:t>
+      </w:r>
+      <w:r>
+        <w:rPr>
+          <w:rStyle w:val="FunctionTok"/>
+        </w:rPr>
+        <w:t xml:space="preserve">\\</w:t>
+      </w:r>
+      <w:r>
+        <w:br/>
+      </w:r>
+      <w:r>
+        <w:rPr>
+          <w:rStyle w:val="FunctionTok"/>
+        </w:rPr>
+        <w:t xml:space="preserve">\endfirsthead</w:t>
+      </w:r>
+      <w:r>
+        <w:rPr>
+          <w:rStyle w:val="NormalTok"/>
+        </w:rPr>
+        <w:t xml:space="preserve">              </w:t>
+      </w:r>
+      <w:r>
+        <w:rPr>
+          <w:rStyle w:val="CommentTok"/>
+        </w:rPr>
+        <w:t xml:space="preserve">% Marks end of first-page header</w:t>
+      </w:r>
+      <w:r>
+        <w:br/>
+      </w:r>
+      <w:r>
+        <w:rPr>
+          <w:rStyle w:val="CommentTok"/>
+        </w:rPr>
+        <w:t xml:space="preserve">%</w:t>
+      </w:r>
+      <w:r>
+        <w:br/>
+      </w:r>
+      <w:r>
+        <w:rPr>
+          <w:rStyle w:val="FunctionTok"/>
+        </w:rPr>
+        <w:t xml:space="preserve">\rowcolor</w:t>
+      </w:r>
+      <w:r>
+        <w:rPr>
+          <w:rStyle w:val="NormalTok"/>
+        </w:rPr>
+        <w:t xml:space="preserve">{headerblue}</w:t>
+      </w:r>
+      <w:r>
+        <w:br/>
+      </w:r>
+      <w:r>
+        <w:rPr>
+          <w:rStyle w:val="FunctionTok"/>
+        </w:rPr>
+        <w:t xml:space="preserve">\textbf</w:t>
+      </w:r>
+      <w:r>
+        <w:rPr>
+          <w:rStyle w:val="NormalTok"/>
+        </w:rPr>
+        <w:t xml:space="preserve">{</w:t>
+      </w:r>
+      <w:r>
+        <w:rPr>
+          <w:rStyle w:val="FunctionTok"/>
+        </w:rPr>
+        <w:t xml:space="preserve">\color</w:t>
+      </w:r>
+      <w:r>
+        <w:rPr>
+          <w:rStyle w:val="NormalTok"/>
+        </w:rPr>
+        <w:t xml:space="preserve">{white}State} </w:t>
+      </w:r>
+      <w:r>
+        <w:rPr>
+          <w:rStyle w:val="OperatorTok"/>
+        </w:rPr>
+        <w:t xml:space="preserve">&amp;</w:t>
+      </w:r>
+      <w:r>
+        <w:br/>
+      </w:r>
+      <w:r>
+        <w:rPr>
+          <w:rStyle w:val="FunctionTok"/>
+        </w:rPr>
+        <w:t xml:space="preserve">\textbf</w:t>
+      </w:r>
+      <w:r>
+        <w:rPr>
+          <w:rStyle w:val="NormalTok"/>
+        </w:rPr>
+        <w:t xml:space="preserve">{</w:t>
+      </w:r>
+      <w:r>
+        <w:rPr>
+          <w:rStyle w:val="FunctionTok"/>
+        </w:rPr>
+        <w:t xml:space="preserve">\color</w:t>
+      </w:r>
+      <w:r>
+        <w:rPr>
+          <w:rStyle w:val="NormalTok"/>
+        </w:rPr>
+        <w:t xml:space="preserve">{white}Dir} </w:t>
+      </w:r>
+      <w:r>
+        <w:rPr>
+          <w:rStyle w:val="OperatorTok"/>
+        </w:rPr>
+        <w:t xml:space="preserve">&amp;</w:t>
+      </w:r>
+      <w:r>
+        <w:br/>
+      </w:r>
+      <w:r>
+        <w:rPr>
+          <w:rStyle w:val="FunctionTok"/>
+        </w:rPr>
+        <w:t xml:space="preserve">\textbf</w:t>
+      </w:r>
+      <w:r>
+        <w:rPr>
+          <w:rStyle w:val="NormalTok"/>
+        </w:rPr>
+        <w:t xml:space="preserve">{</w:t>
+      </w:r>
+      <w:r>
+        <w:rPr>
+          <w:rStyle w:val="FunctionTok"/>
+        </w:rPr>
+        <w:t xml:space="preserve">\color</w:t>
+      </w:r>
+      <w:r>
+        <w:rPr>
+          <w:rStyle w:val="NormalTok"/>
+        </w:rPr>
+        <w:t xml:space="preserve">{white}Act} </w:t>
+      </w:r>
+      <w:r>
+        <w:rPr>
+          <w:rStyle w:val="OperatorTok"/>
+        </w:rPr>
+        <w:t xml:space="preserve">&amp;</w:t>
+      </w:r>
+      <w:r>
+        <w:br/>
+      </w:r>
+      <w:r>
+        <w:rPr>
+          <w:rStyle w:val="FunctionTok"/>
+        </w:rPr>
+        <w:t xml:space="preserve">\textbf</w:t>
+      </w:r>
+      <w:r>
+        <w:rPr>
+          <w:rStyle w:val="NormalTok"/>
+        </w:rPr>
+        <w:t xml:space="preserve">{</w:t>
+      </w:r>
+      <w:r>
+        <w:rPr>
+          <w:rStyle w:val="FunctionTok"/>
+        </w:rPr>
+        <w:t xml:space="preserve">\color</w:t>
+      </w:r>
+      <w:r>
+        <w:rPr>
+          <w:rStyle w:val="NormalTok"/>
+        </w:rPr>
+        <w:t xml:space="preserve">{white}Function} </w:t>
+      </w:r>
+      <w:r>
+        <w:rPr>
+          <w:rStyle w:val="OperatorTok"/>
+        </w:rPr>
+        <w:t xml:space="preserve">&amp;</w:t>
+      </w:r>
+      <w:r>
+        <w:br/>
+      </w:r>
+      <w:r>
+        <w:rPr>
+          <w:rStyle w:val="FunctionTok"/>
+        </w:rPr>
+        <w:t xml:space="preserve">\textbf</w:t>
+      </w:r>
+      <w:r>
+        <w:rPr>
+          <w:rStyle w:val="NormalTok"/>
+        </w:rPr>
+        <w:t xml:space="preserve">{</w:t>
+      </w:r>
+      <w:r>
+        <w:rPr>
+          <w:rStyle w:val="FunctionTok"/>
+        </w:rPr>
+        <w:t xml:space="preserve">\color</w:t>
+      </w:r>
+      <w:r>
+        <w:rPr>
+          <w:rStyle w:val="NormalTok"/>
+        </w:rPr>
+        <w:t xml:space="preserve">{white}Effect / Nuance} </w:t>
+      </w:r>
+      <w:r>
+        <w:rPr>
+          <w:rStyle w:val="OperatorTok"/>
+        </w:rPr>
+        <w:t xml:space="preserve">&amp;</w:t>
+      </w:r>
+      <w:r>
+        <w:br/>
+      </w:r>
+      <w:r>
+        <w:rPr>
+          <w:rStyle w:val="FunctionTok"/>
+        </w:rPr>
+        <w:t xml:space="preserve">\textbf</w:t>
+      </w:r>
+      <w:r>
+        <w:rPr>
+          <w:rStyle w:val="NormalTok"/>
+        </w:rPr>
+        <w:t xml:space="preserve">{</w:t>
+      </w:r>
+      <w:r>
+        <w:rPr>
+          <w:rStyle w:val="FunctionTok"/>
+        </w:rPr>
+        <w:t xml:space="preserve">\color</w:t>
+      </w:r>
+      <w:r>
+        <w:rPr>
+          <w:rStyle w:val="NormalTok"/>
+        </w:rPr>
+        <w:t xml:space="preserve">{white}Dash34} </w:t>
+      </w:r>
+      <w:r>
+        <w:rPr>
+          <w:rStyle w:val="OperatorTok"/>
+        </w:rPr>
+        <w:t xml:space="preserve">&amp;</w:t>
+      </w:r>
+      <w:r>
+        <w:br/>
+      </w:r>
+      <w:r>
+        <w:rPr>
+          <w:rStyle w:val="FunctionTok"/>
+        </w:rPr>
+        <w:t xml:space="preserve">\textbf</w:t>
+      </w:r>
+      <w:r>
+        <w:rPr>
+          <w:rStyle w:val="NormalTok"/>
+        </w:rPr>
+        <w:t xml:space="preserve">{</w:t>
+      </w:r>
+      <w:r>
+        <w:rPr>
+          <w:rStyle w:val="FunctionTok"/>
+        </w:rPr>
+        <w:t xml:space="preserve">\color</w:t>
+      </w:r>
+      <w:r>
+        <w:rPr>
+          <w:rStyle w:val="NormalTok"/>
+        </w:rPr>
+        <w:t xml:space="preserve">{white}Train} </w:t>
+      </w:r>
+      <w:r>
+        <w:rPr>
+          <w:rStyle w:val="FunctionTok"/>
+        </w:rPr>
+        <w:t xml:space="preserve">\\</w:t>
+      </w:r>
+      <w:r>
+        <w:br/>
+      </w:r>
+      <w:r>
+        <w:rPr>
+          <w:rStyle w:val="FunctionTok"/>
+        </w:rPr>
+        <w:t xml:space="preserve">\endhead</w:t>
+      </w:r>
+      <w:r>
+        <w:rPr>
+          <w:rStyle w:val="NormalTok"/>
+        </w:rPr>
+        <w:t xml:space="preserve">                   </w:t>
+      </w:r>
+      <w:r>
+        <w:rPr>
+          <w:rStyle w:val="CommentTok"/>
+        </w:rPr>
+        <w:t xml:space="preserve">% Marks end of subsequent-pages header</w:t>
+      </w:r>
+      <w:r>
+        <w:br/>
+      </w:r>
+      <w:r>
+        <w:rPr>
+          <w:rStyle w:val="CommentTok"/>
+        </w:rPr>
+        <w:t xml:space="preserve">%</w:t>
+      </w:r>
+      <w:r>
+        <w:br/>
+      </w:r>
+      <w:r>
+        <w:rPr>
+          <w:rStyle w:val="FunctionTok"/>
+        </w:rPr>
+        <w:t xml:space="preserve">\multicolumn</w:t>
+      </w:r>
+      <w:r>
+        <w:rPr>
+          <w:rStyle w:val="NormalTok"/>
+        </w:rPr>
+        <w:t xml:space="preserve">{7}{r}{</w:t>
+      </w:r>
+      <w:r>
+        <w:rPr>
+          <w:rStyle w:val="FunctionTok"/>
+        </w:rPr>
+        <w:t xml:space="preserve">\small\emph</w:t>
+      </w:r>
+      <w:r>
+        <w:rPr>
+          <w:rStyle w:val="NormalTok"/>
+        </w:rPr>
+        <w:t xml:space="preserve">{Continued on next page}}</w:t>
+      </w:r>
+      <w:r>
+        <w:rPr>
+          <w:rStyle w:val="FunctionTok"/>
+        </w:rPr>
+        <w:t xml:space="preserve">\\</w:t>
+      </w:r>
+      <w:r>
+        <w:br/>
+      </w:r>
+      <w:r>
+        <w:rPr>
+          <w:rStyle w:val="FunctionTok"/>
+        </w:rPr>
+        <w:t xml:space="preserve">\endfoot</w:t>
+      </w:r>
+      <w:r>
+        <w:br/>
+      </w:r>
+      <w:r>
+        <w:rPr>
+          <w:rStyle w:val="CommentTok"/>
+        </w:rPr>
+        <w:t xml:space="preserve">%</w:t>
+      </w:r>
+      <w:r>
+        <w:br/>
+      </w:r>
+      <w:r>
+        <w:rPr>
+          <w:rStyle w:val="FunctionTok"/>
+        </w:rPr>
+        <w:t xml:space="preserve">\endlastfoot</w:t>
+      </w:r>
+      <w:r>
+        <w:br/>
+      </w:r>
+      <w:r>
+        <w:rPr>
+          <w:rStyle w:val="KeywordTok"/>
+        </w:rPr>
+        <w:t xml:space="preserve">\end</w:t>
+      </w:r>
+      <w:r>
+        <w:rPr>
+          <w:rStyle w:val="NormalTok"/>
+        </w:rPr>
+        <w:t xml:space="preserve">{</w:t>
+      </w:r>
+      <w:r>
+        <w:rPr>
+          <w:rStyle w:val="ExtensionTok"/>
+        </w:rPr>
+        <w:t xml:space="preserve">longtable</w:t>
+      </w:r>
+      <w:r>
+        <w:rPr>
+          <w:rStyle w:val="NormalTok"/>
+        </w:rPr>
+        <w:t xml:space="preserve">}</w:t>
+      </w:r>
+    </w:p>
+    <w:p>
+      <w:pPr>
+        <w:pStyle w:val="FirstParagraph"/>
+      </w:pPr>
+      <w:r>
+        <w:rPr>
+          <w:b/>
+          <w:bCs/>
+        </w:rPr>
+        <w:t xml:space="preserve">Critical ordering rules:</w:t>
+      </w:r>
+    </w:p>
+    <w:p>
+      <w:pPr>
+        <w:pStyle w:val="Compact"/>
+        <w:numPr>
+          <w:ilvl w:val="0"/>
+          <w:numId w:val="1106"/>
+        </w:numPr>
+      </w:pPr>
+      <w:r>
+        <w:rPr>
+          <w:rStyle w:val="VerbatimChar"/>
+        </w:rPr>
+        <w:t xml:space="preserve">\caption{}\\</w:t>
+      </w:r>
+      <w:r>
+        <w:t xml:space="preserve"> </w:t>
+      </w:r>
+      <w:r>
+        <w:t xml:space="preserve">must come FIRST (inside</w:t>
+      </w:r>
+      <w:r>
+        <w:t xml:space="preserve"> </w:t>
+      </w:r>
+      <w:r>
+        <w:rPr>
+          <w:rStyle w:val="VerbatimChar"/>
+        </w:rPr>
+        <w:t xml:space="preserve">longtable</w:t>
+      </w:r>
+      <w:r>
+        <w:t xml:space="preserve">, not before)</w:t>
+      </w:r>
+    </w:p>
+    <w:p>
+      <w:pPr>
+        <w:pStyle w:val="Compact"/>
+        <w:numPr>
+          <w:ilvl w:val="0"/>
+          <w:numId w:val="1106"/>
+        </w:numPr>
+      </w:pPr>
+      <w:r>
+        <w:t xml:space="preserve">First-page header content follows immediately after</w:t>
+      </w:r>
+    </w:p>
+    <w:p>
+      <w:pPr>
+        <w:pStyle w:val="Compact"/>
+        <w:numPr>
+          <w:ilvl w:val="0"/>
+          <w:numId w:val="1106"/>
+        </w:numPr>
+      </w:pPr>
+      <w:r>
+        <w:rPr>
+          <w:rStyle w:val="VerbatimChar"/>
+        </w:rPr>
+        <w:t xml:space="preserve">\endfirsthead</w:t>
+      </w:r>
+      <w:r>
+        <w:t xml:space="preserve"> </w:t>
+      </w:r>
+      <w:r>
+        <w:t xml:space="preserve">MUST mark the END of first-page header (not the beginning)</w:t>
+      </w:r>
+    </w:p>
+    <w:p>
+      <w:pPr>
+        <w:pStyle w:val="Compact"/>
+        <w:numPr>
+          <w:ilvl w:val="0"/>
+          <w:numId w:val="1106"/>
+        </w:numPr>
+      </w:pPr>
+      <w:r>
+        <w:t xml:space="preserve">Subsequent-pages header content (identical to first-page) follows</w:t>
+      </w:r>
+    </w:p>
+    <w:p>
+      <w:pPr>
+        <w:pStyle w:val="Compact"/>
+        <w:numPr>
+          <w:ilvl w:val="0"/>
+          <w:numId w:val="1106"/>
+        </w:numPr>
+      </w:pPr>
+      <w:r>
+        <w:rPr>
+          <w:rStyle w:val="VerbatimChar"/>
+        </w:rPr>
+        <w:t xml:space="preserve">\endhead</w:t>
+      </w:r>
+      <w:r>
+        <w:t xml:space="preserve"> </w:t>
+      </w:r>
+      <w:r>
+        <w:t xml:space="preserve">MUST mark the END of subsequent-pages header</w:t>
+      </w:r>
+    </w:p>
+    <w:p>
+      <w:pPr>
+        <w:pStyle w:val="Compact"/>
+        <w:numPr>
+          <w:ilvl w:val="0"/>
+          <w:numId w:val="1106"/>
+        </w:numPr>
+      </w:pPr>
+      <w:r>
+        <w:t xml:space="preserve">Footer material (</w:t>
+      </w:r>
+      <w:r>
+        <w:rPr>
+          <w:rStyle w:val="VerbatimChar"/>
+        </w:rPr>
+        <w:t xml:space="preserve">\multicolumn</w:t>
+      </w:r>
+      <w:r>
+        <w:t xml:space="preserve">,</w:t>
+      </w:r>
+      <w:r>
+        <w:t xml:space="preserve"> </w:t>
+      </w:r>
+      <w:r>
+        <w:rPr>
+          <w:rStyle w:val="VerbatimChar"/>
+        </w:rPr>
+        <w:t xml:space="preserve">\endfoot</w:t>
+      </w:r>
+      <w:r>
+        <w:t xml:space="preserve">,</w:t>
+      </w:r>
+      <w:r>
+        <w:t xml:space="preserve"> </w:t>
+      </w:r>
+      <w:r>
+        <w:rPr>
+          <w:rStyle w:val="VerbatimChar"/>
+        </w:rPr>
+        <w:t xml:space="preserve">\endlastfoot</w:t>
+      </w:r>
+      <w:r>
+        <w:t xml:space="preserve">) follows</w:t>
+      </w:r>
+    </w:p>
+    <w:p>
+      <w:pPr>
+        <w:pStyle w:val="FirstParagraph"/>
+      </w:pPr>
+      <w:r>
+        <w:rPr>
+          <w:b/>
+          <w:bCs/>
+        </w:rPr>
+        <w:t xml:space="preserve">Rationale:</w:t>
+      </w:r>
+    </w:p>
+    <w:p>
+      <w:pPr>
+        <w:pStyle w:val="Compact"/>
+        <w:numPr>
+          <w:ilvl w:val="0"/>
+          <w:numId w:val="1107"/>
+        </w:numPr>
+      </w:pPr>
+      <w:r>
+        <w:t xml:space="preserve">This order follows the official</w:t>
+      </w:r>
+      <w:r>
+        <w:t xml:space="preserve"> </w:t>
+      </w:r>
+      <w:r>
+        <w:rPr>
+          <w:rStyle w:val="VerbatimChar"/>
+        </w:rPr>
+        <w:t xml:space="preserve">longtable</w:t>
+      </w:r>
+      <w:r>
+        <w:t xml:space="preserve"> </w:t>
+      </w:r>
+      <w:r>
+        <w:t xml:space="preserve">documentation convention</w:t>
+      </w:r>
+    </w:p>
+    <w:p>
+      <w:pPr>
+        <w:pStyle w:val="Compact"/>
+        <w:numPr>
+          <w:ilvl w:val="0"/>
+          <w:numId w:val="1107"/>
+        </w:numPr>
+      </w:pPr>
+      <w:r>
+        <w:t xml:space="preserve">It ensures LaTeX correctly distinguishes first-page headers from subsequent-page headers</w:t>
+      </w:r>
+    </w:p>
+    <w:p>
+      <w:pPr>
+        <w:pStyle w:val="Compact"/>
+        <w:numPr>
+          <w:ilvl w:val="0"/>
+          <w:numId w:val="1107"/>
+        </w:numPr>
+      </w:pPr>
+      <w:r>
+        <w:t xml:space="preserve">It guarantees correct table numbering (Table 1, Table 2, etc.) across page breaks</w:t>
+      </w:r>
+    </w:p>
+    <w:p>
+      <w:pPr>
+        <w:pStyle w:val="Compact"/>
+        <w:numPr>
+          <w:ilvl w:val="0"/>
+          <w:numId w:val="1107"/>
+        </w:numPr>
+      </w:pPr>
+      <w:r>
+        <w:t xml:space="preserve">The semantic meaning is: "define first-page header, THEN mark it as finished, THEN define subsequent pages, THEN mark those as finished"</w:t>
+      </w:r>
+    </w:p>
+    <w:p>
+      <w:pPr>
+        <w:pStyle w:val="Compact"/>
+        <w:numPr>
+          <w:ilvl w:val="0"/>
+          <w:numId w:val="1107"/>
+        </w:numPr>
+      </w:pPr>
+      <w:r>
+        <w:t xml:space="preserve">Reversing the order (placing</w:t>
+      </w:r>
+      <w:r>
+        <w:t xml:space="preserve"> </w:t>
+      </w:r>
+      <w:r>
+        <w:rPr>
+          <w:rStyle w:val="VerbatimChar"/>
+        </w:rPr>
+        <w:t xml:space="preserve">\endhead</w:t>
+      </w:r>
+      <w:r>
+        <w:t xml:space="preserve"> </w:t>
+      </w:r>
+      <w:r>
+        <w:t xml:space="preserve">before</w:t>
+      </w:r>
+      <w:r>
+        <w:t xml:space="preserve"> </w:t>
+      </w:r>
+      <w:r>
+        <w:rPr>
+          <w:rStyle w:val="VerbatimChar"/>
+        </w:rPr>
+        <w:t xml:space="preserve">\endfirsthead</w:t>
+      </w:r>
+      <w:r>
+        <w:t xml:space="preserve">) is non-standard and may cause unpredictable behavior in edge cases</w:t>
+      </w:r>
+    </w:p>
+    <w:p>
+      <w:pPr>
+        <w:pStyle w:val="FirstParagraph"/>
+      </w:pPr>
+      <w:r>
+        <w:rPr>
+          <w:b/>
+          <w:bCs/>
+        </w:rPr>
+        <w:t xml:space="preserve">Enforcement:</w:t>
+      </w:r>
+    </w:p>
+    <w:p>
+      <w:pPr>
+        <w:pStyle w:val="BodyText"/>
+      </w:pPr>
+      <w:r>
+        <w:t xml:space="preserve">All WIP files created from</w:t>
+      </w:r>
+      <w:r>
+        <w:t xml:space="preserve"> </w:t>
+      </w:r>
+      <w:r>
+        <w:rPr>
+          <w:rStyle w:val="VerbatimChar"/>
+        </w:rPr>
+        <w:t xml:space="preserve">template-wip-V1.0.tex</w:t>
+      </w:r>
+      <w:r>
+        <w:t xml:space="preserve"> </w:t>
+      </w:r>
+      <w:r>
+        <w:t xml:space="preserve">must inherit this exact order. Integration of WIP content into</w:t>
+      </w:r>
+      <w:r>
+        <w:t xml:space="preserve"> </w:t>
+      </w:r>
+      <w:r>
+        <w:rPr>
+          <w:rStyle w:val="VerbatimChar"/>
+        </w:rPr>
+        <w:t xml:space="preserve">guide.tex</w:t>
+      </w:r>
+      <w:r>
+        <w:t xml:space="preserve"> </w:t>
+      </w:r>
+      <w:r>
+        <w:t xml:space="preserve">must verify that this order is preserved. Deviations require explicit justification and amendment to this brief.</w:t>
+      </w:r>
+    </w:p>
+    <w:p>
+      <w:pPr>
+        <w:pStyle w:val="BodyText"/>
+      </w:pPr>
+      <w:r>
+        <w:rPr>
+          <w:b/>
+          <w:bCs/>
+        </w:rPr>
         <w:t xml:space="preserve">Template includes empty example row (commented):</w:t>
       </w:r>
     </w:p>
@@ -10496,7 +11624,7 @@
         <w:pStyle w:val="Compact"/>
         <w:numPr>
           <w:ilvl w:val="0"/>
-          <w:numId w:val="1106"/>
+          <w:numId w:val="1108"/>
         </w:numPr>
       </w:pPr>
       <w:r>
@@ -10533,7 +11661,7 @@
         <w:pStyle w:val="Compact"/>
         <w:numPr>
           <w:ilvl w:val="1"/>
-          <w:numId w:val="1107"/>
+          <w:numId w:val="1109"/>
         </w:numPr>
       </w:pPr>
       <w:r>
@@ -10545,7 +11673,7 @@
         <w:pStyle w:val="Compact"/>
         <w:numPr>
           <w:ilvl w:val="0"/>
-          <w:numId w:val="1106"/>
+          <w:numId w:val="1108"/>
         </w:numPr>
       </w:pPr>
       <w:r>
@@ -10567,7 +11695,7 @@
         <w:pStyle w:val="Compact"/>
         <w:numPr>
           <w:ilvl w:val="1"/>
-          <w:numId w:val="1108"/>
+          <w:numId w:val="1110"/>
         </w:numPr>
       </w:pPr>
       <w:r>
@@ -11329,7 +12457,7 @@
       <w:pPr>
         <w:numPr>
           <w:ilvl w:val="0"/>
-          <w:numId w:val="1109"/>
+          <w:numId w:val="1111"/>
         </w:numPr>
       </w:pPr>
       <w:r>
@@ -11345,7 +12473,7 @@
         <w:pStyle w:val="Compact"/>
         <w:numPr>
           <w:ilvl w:val="1"/>
-          <w:numId w:val="1110"/>
+          <w:numId w:val="1112"/>
         </w:numPr>
       </w:pPr>
       <w:r>
@@ -11357,7 +12485,7 @@
         <w:pStyle w:val="Compact"/>
         <w:numPr>
           <w:ilvl w:val="1"/>
-          <w:numId w:val="1110"/>
+          <w:numId w:val="1112"/>
         </w:numPr>
       </w:pPr>
       <w:r>
@@ -11368,7 +12496,7 @@
       <w:pPr>
         <w:numPr>
           <w:ilvl w:val="0"/>
-          <w:numId w:val="1109"/>
+          <w:numId w:val="1111"/>
         </w:numPr>
       </w:pPr>
       <w:r>
@@ -11384,45 +12512,45 @@
         <w:pStyle w:val="Compact"/>
         <w:numPr>
           <w:ilvl w:val="1"/>
+          <w:numId w:val="1113"/>
+        </w:numPr>
+      </w:pPr>
+      <w:r>
+        <w:t xml:space="preserve">Refined the internal structure of Chapter 5 (CMS), including subsection layout around CMS Actuation, Consent &amp; Constraints and Operational Notes.</w:t>
+      </w:r>
+    </w:p>
+    <w:p>
+      <w:pPr>
+        <w:pStyle w:val="Compact"/>
+        <w:numPr>
+          <w:ilvl w:val="1"/>
+          <w:numId w:val="1113"/>
+        </w:numPr>
+      </w:pPr>
+      <w:r>
+        <w:t xml:space="preserve">Prepared the chapter for detailed</w:t>
+      </w:r>
+      <w:r>
+        <w:t xml:space="preserve"> </w:t>
+      </w:r>
+      <w:r>
+        <w:rPr>
+          <w:rStyle w:val="VerbatimChar"/>
+        </w:rPr>
+        <w:t xml:space="preserve">hotastable</w:t>
+      </w:r>
+      <w:r>
+        <w:t xml:space="preserve"> </w:t>
+      </w:r>
+      <w:r>
+        <w:t xml:space="preserve">tables in Section 5.2.</w:t>
+      </w:r>
+    </w:p>
+    <w:p>
+      <w:pPr>
+        <w:numPr>
+          <w:ilvl w:val="0"/>
           <w:numId w:val="1111"/>
-        </w:numPr>
-      </w:pPr>
-      <w:r>
-        <w:t xml:space="preserve">Refined the internal structure of Chapter 5 (CMS), including subsection layout around CMS Actuation, Consent &amp; Constraints and Operational Notes.</w:t>
-      </w:r>
-    </w:p>
-    <w:p>
-      <w:pPr>
-        <w:pStyle w:val="Compact"/>
-        <w:numPr>
-          <w:ilvl w:val="1"/>
-          <w:numId w:val="1111"/>
-        </w:numPr>
-      </w:pPr>
-      <w:r>
-        <w:t xml:space="preserve">Prepared the chapter for detailed</w:t>
-      </w:r>
-      <w:r>
-        <w:t xml:space="preserve"> </w:t>
-      </w:r>
-      <w:r>
-        <w:rPr>
-          <w:rStyle w:val="VerbatimChar"/>
-        </w:rPr>
-        <w:t xml:space="preserve">hotastable</w:t>
-      </w:r>
-      <w:r>
-        <w:t xml:space="preserve"> </w:t>
-      </w:r>
-      <w:r>
-        <w:t xml:space="preserve">tables in Section 5.2.</w:t>
-      </w:r>
-    </w:p>
-    <w:p>
-      <w:pPr>
-        <w:numPr>
-          <w:ilvl w:val="0"/>
-          <w:numId w:val="1109"/>
         </w:numPr>
       </w:pPr>
       <w:r>
@@ -11438,7 +12566,7 @@
         <w:pStyle w:val="Compact"/>
         <w:numPr>
           <w:ilvl w:val="1"/>
-          <w:numId w:val="1112"/>
+          <w:numId w:val="1114"/>
         </w:numPr>
       </w:pPr>
       <w:r>
@@ -11450,7 +12578,7 @@
         <w:pStyle w:val="Compact"/>
         <w:numPr>
           <w:ilvl w:val="1"/>
-          <w:numId w:val="1112"/>
+          <w:numId w:val="1114"/>
         </w:numPr>
       </w:pPr>
       <w:r>
@@ -11492,7 +12620,7 @@
         <w:pStyle w:val="Compact"/>
         <w:numPr>
           <w:ilvl w:val="1"/>
-          <w:numId w:val="1112"/>
+          <w:numId w:val="1114"/>
         </w:numPr>
       </w:pPr>
       <w:r>
@@ -11503,7 +12631,7 @@
       <w:pPr>
         <w:numPr>
           <w:ilvl w:val="0"/>
-          <w:numId w:val="1109"/>
+          <w:numId w:val="1111"/>
         </w:numPr>
       </w:pPr>
       <w:r>
@@ -11519,7 +12647,7 @@
         <w:pStyle w:val="Compact"/>
         <w:numPr>
           <w:ilvl w:val="1"/>
-          <w:numId w:val="1113"/>
+          <w:numId w:val="1115"/>
         </w:numPr>
       </w:pPr>
       <w:r>
@@ -11546,7 +12674,7 @@
         <w:pStyle w:val="Compact"/>
         <w:numPr>
           <w:ilvl w:val="1"/>
-          <w:numId w:val="1113"/>
+          <w:numId w:val="1115"/>
         </w:numPr>
       </w:pPr>
       <w:r>
@@ -11591,7 +12719,7 @@
         <w:pStyle w:val="Compact"/>
         <w:numPr>
           <w:ilvl w:val="0"/>
-          <w:numId w:val="1114"/>
+          <w:numId w:val="1116"/>
         </w:numPr>
       </w:pPr>
       <w:r>
@@ -11609,7 +12737,7 @@
         <w:pStyle w:val="Compact"/>
         <w:numPr>
           <w:ilvl w:val="0"/>
-          <w:numId w:val="1114"/>
+          <w:numId w:val="1116"/>
         </w:numPr>
       </w:pPr>
       <w:r>
@@ -11627,7 +12755,7 @@
         <w:pStyle w:val="Compact"/>
         <w:numPr>
           <w:ilvl w:val="0"/>
-          <w:numId w:val="1114"/>
+          <w:numId w:val="1116"/>
         </w:numPr>
       </w:pPr>
       <w:r>
@@ -11645,7 +12773,7 @@
         <w:pStyle w:val="Compact"/>
         <w:numPr>
           <w:ilvl w:val="0"/>
-          <w:numId w:val="1114"/>
+          <w:numId w:val="1116"/>
         </w:numPr>
       </w:pPr>
       <w:r>
@@ -11663,7 +12791,7 @@
         <w:pStyle w:val="Compact"/>
         <w:numPr>
           <w:ilvl w:val="0"/>
-          <w:numId w:val="1114"/>
+          <w:numId w:val="1116"/>
         </w:numPr>
       </w:pPr>
       <w:r>
@@ -11681,7 +12809,7 @@
         <w:pStyle w:val="Compact"/>
         <w:numPr>
           <w:ilvl w:val="0"/>
-          <w:numId w:val="1114"/>
+          <w:numId w:val="1116"/>
         </w:numPr>
       </w:pPr>
       <w:r>
@@ -12453,15 +13581,6 @@
     <w:abstractNumId w:val="991"/>
   </w:num>
   <w:num w:numId="1106">
-    <w:abstractNumId w:val="991"/>
-  </w:num>
-  <w:num w:numId="1107">
-    <w:abstractNumId w:val="991"/>
-  </w:num>
-  <w:num w:numId="1108">
-    <w:abstractNumId w:val="991"/>
-  </w:num>
-  <w:num w:numId="1109">
     <w:abstractNumId w:val="99411"/>
     <w:lvlOverride w:ilvl="0">
       <w:startOverride w:val="1"/>
@@ -12491,11 +13610,47 @@
       <w:startOverride w:val="1"/>
     </w:lvlOverride>
   </w:num>
+  <w:num w:numId="1107">
+    <w:abstractNumId w:val="991"/>
+  </w:num>
+  <w:num w:numId="1108">
+    <w:abstractNumId w:val="991"/>
+  </w:num>
+  <w:num w:numId="1109">
+    <w:abstractNumId w:val="991"/>
+  </w:num>
   <w:num w:numId="1110">
     <w:abstractNumId w:val="991"/>
   </w:num>
   <w:num w:numId="1111">
-    <w:abstractNumId w:val="991"/>
+    <w:abstractNumId w:val="99411"/>
+    <w:lvlOverride w:ilvl="0">
+      <w:startOverride w:val="1"/>
+    </w:lvlOverride>
+    <w:lvlOverride w:ilvl="1">
+      <w:startOverride w:val="1"/>
+    </w:lvlOverride>
+    <w:lvlOverride w:ilvl="2">
+      <w:startOverride w:val="1"/>
+    </w:lvlOverride>
+    <w:lvlOverride w:ilvl="3">
+      <w:startOverride w:val="1"/>
+    </w:lvlOverride>
+    <w:lvlOverride w:ilvl="4">
+      <w:startOverride w:val="1"/>
+    </w:lvlOverride>
+    <w:lvlOverride w:ilvl="5">
+      <w:startOverride w:val="1"/>
+    </w:lvlOverride>
+    <w:lvlOverride w:ilvl="6">
+      <w:startOverride w:val="1"/>
+    </w:lvlOverride>
+    <w:lvlOverride w:ilvl="7">
+      <w:startOverride w:val="1"/>
+    </w:lvlOverride>
+    <w:lvlOverride w:ilvl="8">
+      <w:startOverride w:val="1"/>
+    </w:lvlOverride>
   </w:num>
   <w:num w:numId="1112">
     <w:abstractNumId w:val="991"/>
@@ -12504,6 +13659,12 @@
     <w:abstractNumId w:val="991"/>
   </w:num>
   <w:num w:numId="1114">
+    <w:abstractNumId w:val="991"/>
+  </w:num>
+  <w:num w:numId="1115">
+    <w:abstractNumId w:val="991"/>
+  </w:num>
+  <w:num w:numId="1116">
     <w:abstractNumId w:val="991"/>
   </w:num>
 </w:numbering>

</xml_diff>